<commit_message>
fikset booking notifications og canceling
</commit_message>
<xml_diff>
--- a/Knipetak fullføring.docx
+++ b/Knipetak fullføring.docx
@@ -256,7 +256,10 @@
         </w:numPr>
       </w:pPr>
       <w:r>
-        <w:t xml:space="preserve">Info og tekst må kanskje endres? </w:t>
+        <w:t xml:space="preserve">Info og tekst </w:t>
+      </w:r>
+      <w:r>
+        <w:t>skal endres</w:t>
       </w:r>
     </w:p>
     <w:p>

</xml_diff>